<commit_message>
ban co xoay oc
</commit_message>
<xml_diff>
--- a/TechMaster/SwiftDay7/Note.docx
+++ b/TechMaster/SwiftDay7/Note.docx
@@ -565,7 +565,15 @@
         <w:rPr>
           <w:lang w:val="vi-VN"/>
         </w:rPr>
-        <w:t>kiểu commit của bạn</w:t>
+        <w:t>tiêu đề lần</w:t>
+      </w:r>
+      <w:bookmarkStart w:id="0" w:name="_GoBack"/>
+      <w:bookmarkEnd w:id="0"/>
+      <w:r>
+        <w:rPr>
+          <w:lang w:val="vi-VN"/>
+        </w:rPr>
+        <w:t xml:space="preserve"> commit của bạn</w:t>
       </w:r>
       <w:r>
         <w:rPr>
@@ -719,8 +727,6 @@
         </w:rPr>
         <w:t>git commit -m “type your commit message here”</w:t>
       </w:r>
-      <w:bookmarkStart w:id="0" w:name="_GoBack"/>
-      <w:bookmarkEnd w:id="0"/>
     </w:p>
     <w:p>
       <w:pPr>

</xml_diff>